<commit_message>
Finsihed the Report Template
</commit_message>
<xml_diff>
--- a/Project 1 Report Template.docx
+++ b/Project 1 Report Template.docx
@@ -1,6 +1,6 @@
 
 <file path=word/document.xml><?xml version="1.0" encoding="utf-8"?>
-<w:document xmlns:wpc="http://schemas.microsoft.com/office/word/2010/wordprocessingCanvas" xmlns:cx="http://schemas.microsoft.com/office/drawing/2014/chartex" xmlns:cx1="http://schemas.microsoft.com/office/drawing/2015/9/8/chartex" xmlns:cx2="http://schemas.microsoft.com/office/drawing/2015/10/21/chartex" xmlns:cx3="http://schemas.microsoft.com/office/drawing/2016/5/9/chartex" xmlns:cx4="http://schemas.microsoft.com/office/drawing/2016/5/10/chartex" xmlns:cx5="http://schemas.microsoft.com/office/drawing/2016/5/11/chartex" xmlns:cx6="http://schemas.microsoft.com/office/drawing/2016/5/12/chartex" xmlns:cx7="http://schemas.microsoft.com/office/drawing/2016/5/13/chartex" xmlns:cx8="http://schemas.microsoft.com/office/drawing/2016/5/14/chartex" xmlns:mc="http://schemas.openxmlformats.org/markup-compatibility/2006" xmlns:aink="http://schemas.microsoft.com/office/drawing/2016/ink" xmlns:am3d="http://schemas.microsoft.com/office/drawing/2017/model3d" xmlns:o="urn:schemas-microsoft-com:office:office" xmlns:r="http://schemas.openxmlformats.org/officeDocument/2006/relationships" xmlns:m="http://schemas.openxmlformats.org/officeDocument/2006/math" xmlns:v="urn:schemas-microsoft-com:vml" xmlns:wp14="http://schemas.microsoft.com/office/word/2010/wordprocessingDrawing" xmlns:wp="http://schemas.openxmlformats.org/drawingml/2006/wordprocessingDrawing" xmlns:w10="urn:schemas-microsoft-com:office:word" xmlns:w="http://schemas.openxmlformats.org/wordprocessingml/2006/main" xmlns:w14="http://schemas.microsoft.com/office/word/2010/wordml" xmlns:w15="http://schemas.microsoft.com/office/word/2012/wordml" xmlns:w16cid="http://schemas.microsoft.com/office/word/2016/wordml/cid" xmlns:w16se="http://schemas.microsoft.com/office/word/2015/wordml/symex" xmlns:wpg="http://schemas.microsoft.com/office/word/2010/wordprocessingGroup" xmlns:wpi="http://schemas.microsoft.com/office/word/2010/wordprocessingInk" xmlns:wne="http://schemas.microsoft.com/office/word/2006/wordml" xmlns:wps="http://schemas.microsoft.com/office/word/2010/wordprocessingShape" mc:Ignorable="w14 w15 w16se w16cid wp14">
+<w:document xmlns:wpc="http://schemas.microsoft.com/office/word/2010/wordprocessingCanvas" xmlns:cx="http://schemas.microsoft.com/office/drawing/2014/chartex" xmlns:cx1="http://schemas.microsoft.com/office/drawing/2015/9/8/chartex" xmlns:cx2="http://schemas.microsoft.com/office/drawing/2015/10/21/chartex" xmlns:cx3="http://schemas.microsoft.com/office/drawing/2016/5/9/chartex" xmlns:cx4="http://schemas.microsoft.com/office/drawing/2016/5/10/chartex" xmlns:cx5="http://schemas.microsoft.com/office/drawing/2016/5/11/chartex" xmlns:cx6="http://schemas.microsoft.com/office/drawing/2016/5/12/chartex" xmlns:cx7="http://schemas.microsoft.com/office/drawing/2016/5/13/chartex" xmlns:cx8="http://schemas.microsoft.com/office/drawing/2016/5/14/chartex" xmlns:mc="http://schemas.openxmlformats.org/markup-compatibility/2006" xmlns:aink="http://schemas.microsoft.com/office/drawing/2016/ink" xmlns:am3d="http://schemas.microsoft.com/office/drawing/2017/model3d" xmlns:o="urn:schemas-microsoft-com:office:office" xmlns:oel="http://schemas.microsoft.com/office/2019/extlst" xmlns:r="http://schemas.openxmlformats.org/officeDocument/2006/relationships" xmlns:m="http://schemas.openxmlformats.org/officeDocument/2006/math" xmlns:v="urn:schemas-microsoft-com:vml" xmlns:wp14="http://schemas.microsoft.com/office/word/2010/wordprocessingDrawing" xmlns:wp="http://schemas.openxmlformats.org/drawingml/2006/wordprocessingDrawing" xmlns:w10="urn:schemas-microsoft-com:office:word" xmlns:w="http://schemas.openxmlformats.org/wordprocessingml/2006/main" xmlns:w14="http://schemas.microsoft.com/office/word/2010/wordml" xmlns:w15="http://schemas.microsoft.com/office/word/2012/wordml" xmlns:w16cex="http://schemas.microsoft.com/office/word/2018/wordml/cex" xmlns:w16cid="http://schemas.microsoft.com/office/word/2016/wordml/cid" xmlns:w16="http://schemas.microsoft.com/office/word/2018/wordml" xmlns:w16sdtdh="http://schemas.microsoft.com/office/word/2020/wordml/sdtdatahash" xmlns:w16se="http://schemas.microsoft.com/office/word/2015/wordml/symex" xmlns:wpg="http://schemas.microsoft.com/office/word/2010/wordprocessingGroup" xmlns:wpi="http://schemas.microsoft.com/office/word/2010/wordprocessingInk" xmlns:wne="http://schemas.microsoft.com/office/word/2006/wordml" xmlns:wps="http://schemas.microsoft.com/office/word/2010/wordprocessingShape" mc:Ignorable="w14 w15 w16se w16cid w16 w16cex w16sdtdh wp14">
   <w:body>
     <w:p>
       <w:pPr>
@@ -19,42 +19,45 @@
           <w:sz w:val="28"/>
           <w:szCs w:val="28"/>
         </w:rPr>
-        <w:t xml:space="preserve">NSSA-220 </w:t>
-      </w:r>
-      <w:bookmarkStart w:id="0" w:name="_GoBack"/>
-      <w:bookmarkEnd w:id="0"/>
-      <w:r>
-        <w:rPr>
-          <w:rFonts w:ascii="Times New Roman" w:hAnsi="Times New Roman" w:cs="Times New Roman"/>
-          <w:b/>
-          <w:sz w:val="28"/>
-          <w:szCs w:val="28"/>
-        </w:rPr>
-        <w:t>Project 1: Application Performance Monitoring</w:t>
-      </w:r>
-    </w:p>
-    <w:p>
-      <w:pPr>
-        <w:rPr>
-          <w:rFonts w:ascii="Times New Roman" w:hAnsi="Times New Roman" w:cs="Times New Roman"/>
-          <w:b/>
-        </w:rPr>
-      </w:pPr>
-    </w:p>
-    <w:p>
-      <w:pPr>
-        <w:jc w:val="center"/>
-        <w:rPr>
-          <w:rFonts w:ascii="Times New Roman" w:hAnsi="Times New Roman" w:cs="Times New Roman"/>
-          <w:b/>
-        </w:rPr>
-      </w:pPr>
-      <w:r>
-        <w:rPr>
-          <w:rFonts w:ascii="Times New Roman" w:hAnsi="Times New Roman" w:cs="Times New Roman"/>
-          <w:b/>
-        </w:rPr>
-        <w:t>&lt;Team Member 1&gt;</w:t>
+        <w:t>NSSA-220 Project 1: Application Performance Monitoring</w:t>
+      </w:r>
+    </w:p>
+    <w:p>
+      <w:pPr>
+        <w:rPr>
+          <w:rFonts w:ascii="Times New Roman" w:hAnsi="Times New Roman" w:cs="Times New Roman"/>
+          <w:b/>
+        </w:rPr>
+      </w:pPr>
+    </w:p>
+    <w:p>
+      <w:pPr>
+        <w:jc w:val="center"/>
+        <w:rPr>
+          <w:rFonts w:ascii="Times New Roman" w:hAnsi="Times New Roman" w:cs="Times New Roman"/>
+          <w:b/>
+        </w:rPr>
+      </w:pPr>
+      <w:r>
+        <w:rPr>
+          <w:rFonts w:ascii="Times New Roman" w:hAnsi="Times New Roman" w:cs="Times New Roman"/>
+          <w:b/>
+        </w:rPr>
+        <w:t>&lt;</w:t>
+      </w:r>
+      <w:r>
+        <w:rPr>
+          <w:rFonts w:ascii="Times New Roman" w:hAnsi="Times New Roman" w:cs="Times New Roman"/>
+          <w:b/>
+        </w:rPr>
+        <w:t>Matt Grober</w:t>
+      </w:r>
+      <w:r>
+        <w:rPr>
+          <w:rFonts w:ascii="Times New Roman" w:hAnsi="Times New Roman" w:cs="Times New Roman"/>
+          <w:b/>
+        </w:rPr>
+        <w:t>&gt;</w:t>
       </w:r>
       <w:r>
         <w:rPr>
@@ -68,14 +71,65 @@
           <w:rFonts w:ascii="Times New Roman" w:hAnsi="Times New Roman" w:cs="Times New Roman"/>
           <w:b/>
         </w:rPr>
-        <w:t>&lt;Team Member 2&gt;</w:t>
-      </w:r>
-      <w:r>
-        <w:rPr>
-          <w:rFonts w:ascii="Times New Roman" w:hAnsi="Times New Roman" w:cs="Times New Roman"/>
-          <w:b/>
-        </w:rPr>
-        <w:t>, &lt;Team Member 3&gt;</w:t>
+        <w:t>&lt;</w:t>
+      </w:r>
+      <w:r>
+        <w:rPr>
+          <w:rFonts w:ascii="Times New Roman" w:hAnsi="Times New Roman" w:cs="Times New Roman"/>
+          <w:b/>
+        </w:rPr>
+        <w:t>Ka</w:t>
+      </w:r>
+      <w:r>
+        <w:rPr>
+          <w:rFonts w:ascii="Times New Roman" w:hAnsi="Times New Roman" w:cs="Times New Roman"/>
+          <w:b/>
+        </w:rPr>
+        <w:t>c</w:t>
+      </w:r>
+      <w:r>
+        <w:rPr>
+          <w:rFonts w:ascii="Times New Roman" w:hAnsi="Times New Roman" w:cs="Times New Roman"/>
+          <w:b/>
+        </w:rPr>
+        <w:t>per Rogozinski</w:t>
+      </w:r>
+      <w:r>
+        <w:rPr>
+          <w:rFonts w:ascii="Times New Roman" w:hAnsi="Times New Roman" w:cs="Times New Roman"/>
+          <w:b/>
+        </w:rPr>
+        <w:t>&gt;</w:t>
+      </w:r>
+      <w:r>
+        <w:rPr>
+          <w:rFonts w:ascii="Times New Roman" w:hAnsi="Times New Roman" w:cs="Times New Roman"/>
+          <w:b/>
+        </w:rPr>
+        <w:t>, &lt;</w:t>
+      </w:r>
+      <w:proofErr w:type="spellStart"/>
+      <w:r>
+        <w:rPr>
+          <w:rFonts w:ascii="Times New Roman" w:hAnsi="Times New Roman" w:cs="Times New Roman"/>
+          <w:b/>
+        </w:rPr>
+        <w:t>Shimanto</w:t>
+      </w:r>
+      <w:proofErr w:type="spellEnd"/>
+      <w:r>
+        <w:rPr>
+          <w:rFonts w:ascii="Times New Roman" w:hAnsi="Times New Roman" w:cs="Times New Roman"/>
+          <w:b/>
+        </w:rPr>
+        <w:t xml:space="preserve"> Bhowmik</w:t>
+      </w:r>
+      <w:r>
+        <w:rPr>
+          <w:rFonts w:ascii="Times New Roman" w:hAnsi="Times New Roman" w:cs="Times New Roman"/>
+          <w:b/>
+        </w:rPr>
+        <w:t>&gt;</w:t>
       </w:r>
     </w:p>
     <w:p>
@@ -140,6 +194,39 @@
     </w:p>
     <w:p>
       <w:pPr>
+        <w:ind w:firstLine="720"/>
+        <w:rPr>
+          <w:rFonts w:ascii="Times New Roman" w:hAnsi="Times New Roman" w:cs="Times New Roman"/>
+        </w:rPr>
+      </w:pPr>
+      <w:r>
+        <w:rPr>
+          <w:rFonts w:ascii="Times New Roman" w:hAnsi="Times New Roman" w:cs="Times New Roman"/>
+        </w:rPr>
+        <w:t xml:space="preserve">Application Performance monitoring is an important part of a system administrator's job. It allows administrators to determine what applications are causing </w:t>
+      </w:r>
+      <w:r>
+        <w:rPr>
+          <w:rFonts w:ascii="Times New Roman" w:hAnsi="Times New Roman" w:cs="Times New Roman"/>
+        </w:rPr>
+        <w:t>issues or</w:t>
+      </w:r>
+      <w:r>
+        <w:rPr>
+          <w:rFonts w:ascii="Times New Roman" w:hAnsi="Times New Roman" w:cs="Times New Roman"/>
+        </w:rPr>
+        <w:t xml:space="preserve"> using too many resources on a user's computer. APM tools can also be extremely useful in cyber security with the ability to help find malicious software on user computers. Because of this, it’s important to know how to make your own APM tools as well as how to read them.</w:t>
+      </w:r>
+    </w:p>
+    <w:p>
+      <w:pPr>
+        <w:rPr>
+          <w:rFonts w:ascii="Times New Roman" w:hAnsi="Times New Roman" w:cs="Times New Roman"/>
+        </w:rPr>
+      </w:pPr>
+    </w:p>
+    <w:p>
+      <w:pPr>
         <w:jc w:val="center"/>
         <w:rPr>
           <w:rFonts w:ascii="Times New Roman" w:hAnsi="Times New Roman" w:cs="Times New Roman"/>
@@ -159,31 +246,66 @@
         <w:jc w:val="center"/>
         <w:rPr>
           <w:rFonts w:ascii="Times New Roman" w:hAnsi="Times New Roman" w:cs="Times New Roman"/>
-          <w:b/>
-        </w:rPr>
-      </w:pPr>
-    </w:p>
-    <w:p>
-      <w:pPr>
-        <w:jc w:val="center"/>
-        <w:rPr>
-          <w:rFonts w:ascii="Times New Roman" w:hAnsi="Times New Roman" w:cs="Times New Roman"/>
-        </w:rPr>
-      </w:pPr>
-      <w:r>
-        <w:rPr>
-          <w:rFonts w:ascii="Times New Roman" w:hAnsi="Times New Roman" w:cs="Times New Roman"/>
-        </w:rPr>
-        <w:t>&lt;Insert CPU Utilization plot here&gt;</w:t>
-      </w:r>
-    </w:p>
-    <w:p>
-      <w:pPr>
-        <w:jc w:val="center"/>
-        <w:rPr>
-          <w:rFonts w:ascii="Times New Roman" w:hAnsi="Times New Roman" w:cs="Times New Roman"/>
-        </w:rPr>
-      </w:pPr>
+        </w:rPr>
+      </w:pPr>
+      <w:r>
+        <w:rPr>
+          <w:rFonts w:ascii="Arial" w:hAnsi="Arial" w:cs="Arial"/>
+          <w:noProof/>
+          <w:color w:val="000000"/>
+          <w:sz w:val="22"/>
+          <w:szCs w:val="22"/>
+          <w:bdr w:val="none" w:sz="0" w:space="0" w:color="auto" w:frame="1"/>
+        </w:rPr>
+        <w:drawing>
+          <wp:inline distT="0" distB="0" distL="0" distR="0" wp14:anchorId="4808C890" wp14:editId="0FE684FC">
+            <wp:extent cx="5943600" cy="3895725"/>
+            <wp:effectExtent l="0" t="0" r="0" b="9525"/>
+            <wp:docPr id="1064120546" name="Picture 1" descr="A graph of a graph showing different colored lines&#10;&#10;Description automatically generated"/>
+            <wp:cNvGraphicFramePr>
+              <a:graphicFrameLocks xmlns:a="http://schemas.openxmlformats.org/drawingml/2006/main" noChangeAspect="1"/>
+            </wp:cNvGraphicFramePr>
+            <a:graphic xmlns:a="http://schemas.openxmlformats.org/drawingml/2006/main">
+              <a:graphicData uri="http://schemas.openxmlformats.org/drawingml/2006/picture">
+                <pic:pic xmlns:pic="http://schemas.openxmlformats.org/drawingml/2006/picture">
+                  <pic:nvPicPr>
+                    <pic:cNvPr id="1064120546" name="Picture 1" descr="A graph of a graph showing different colored lines&#10;&#10;Description automatically generated"/>
+                    <pic:cNvPicPr>
+                      <a:picLocks noChangeAspect="1" noChangeArrowheads="1"/>
+                    </pic:cNvPicPr>
+                  </pic:nvPicPr>
+                  <pic:blipFill>
+                    <a:blip r:embed="rId4">
+                      <a:extLst>
+                        <a:ext uri="{28A0092B-C50C-407E-A947-70E740481C1C}">
+                          <a14:useLocalDpi xmlns:a14="http://schemas.microsoft.com/office/drawing/2010/main" val="0"/>
+                        </a:ext>
+                      </a:extLst>
+                    </a:blip>
+                    <a:srcRect/>
+                    <a:stretch>
+                      <a:fillRect/>
+                    </a:stretch>
+                  </pic:blipFill>
+                  <pic:spPr bwMode="auto">
+                    <a:xfrm>
+                      <a:off x="0" y="0"/>
+                      <a:ext cx="5943600" cy="3895725"/>
+                    </a:xfrm>
+                    <a:prstGeom prst="rect">
+                      <a:avLst/>
+                    </a:prstGeom>
+                    <a:noFill/>
+                    <a:ln>
+                      <a:noFill/>
+                    </a:ln>
+                  </pic:spPr>
+                </pic:pic>
+              </a:graphicData>
+            </a:graphic>
+          </wp:inline>
+        </w:drawing>
+      </w:r>
     </w:p>
     <w:p>
       <w:pPr>
@@ -219,16 +341,107 @@
     </w:p>
     <w:p>
       <w:pPr>
-        <w:jc w:val="center"/>
-        <w:rPr>
-          <w:rFonts w:ascii="Times New Roman" w:hAnsi="Times New Roman" w:cs="Times New Roman"/>
-        </w:rPr>
-      </w:pPr>
-      <w:r>
-        <w:rPr>
-          <w:rFonts w:ascii="Times New Roman" w:hAnsi="Times New Roman" w:cs="Times New Roman"/>
-        </w:rPr>
-        <w:t>&lt;Insert Memory Utilization plot here&gt;</w:t>
+        <w:ind w:firstLine="720"/>
+        <w:rPr>
+          <w:rFonts w:ascii="Times New Roman" w:hAnsi="Times New Roman" w:cs="Times New Roman"/>
+        </w:rPr>
+      </w:pPr>
+      <w:r>
+        <w:rPr>
+          <w:rFonts w:ascii="Times New Roman" w:hAnsi="Times New Roman" w:cs="Times New Roman"/>
+        </w:rPr>
+        <w:t xml:space="preserve">This </w:t>
+      </w:r>
+      <w:r>
+        <w:rPr>
+          <w:rFonts w:ascii="Times New Roman" w:hAnsi="Times New Roman" w:cs="Times New Roman"/>
+        </w:rPr>
+        <w:t xml:space="preserve">plot </w:t>
+      </w:r>
+      <w:r>
+        <w:rPr>
+          <w:rFonts w:ascii="Times New Roman" w:hAnsi="Times New Roman" w:cs="Times New Roman"/>
+        </w:rPr>
+        <w:t xml:space="preserve">shows that applications 3 and 5 utilized the CPU the most in the 15 minutes given. Application 4 barely used it, and applications 1, 2, and 6 didn't use the CPU at all. Application 1 utilized the CPU the most with a high of 69% utilization and then dropped down to </w:t>
+      </w:r>
+      <w:r>
+        <w:rPr>
+          <w:rFonts w:ascii="Times New Roman" w:hAnsi="Times New Roman" w:cs="Times New Roman"/>
+        </w:rPr>
+        <w:t>mid-40s</w:t>
+      </w:r>
+      <w:r>
+        <w:rPr>
+          <w:rFonts w:ascii="Times New Roman" w:hAnsi="Times New Roman" w:cs="Times New Roman"/>
+        </w:rPr>
+        <w:t xml:space="preserve"> to 50s for the remainder of the test. Application 5 utilized the CPU the 2nd most peaking at 47% but then quickly dropped after 34 seconds and stayed around the mid-10s to 20s.</w:t>
+      </w:r>
+    </w:p>
+    <w:p>
+      <w:pPr>
+        <w:jc w:val="center"/>
+        <w:rPr>
+          <w:rFonts w:ascii="Times New Roman" w:hAnsi="Times New Roman" w:cs="Times New Roman"/>
+        </w:rPr>
+      </w:pPr>
+      <w:r>
+        <w:rPr>
+          <w:rFonts w:ascii="Arial" w:hAnsi="Arial" w:cs="Arial"/>
+          <w:noProof/>
+          <w:color w:val="000000"/>
+          <w:sz w:val="22"/>
+          <w:szCs w:val="22"/>
+          <w:bdr w:val="none" w:sz="0" w:space="0" w:color="auto" w:frame="1"/>
+        </w:rPr>
+        <w:lastRenderedPageBreak/>
+        <w:drawing>
+          <wp:inline distT="0" distB="0" distL="0" distR="0" wp14:anchorId="0A2CAD0A" wp14:editId="73D677CF">
+            <wp:extent cx="5943600" cy="3971925"/>
+            <wp:effectExtent l="0" t="0" r="0" b="9525"/>
+            <wp:docPr id="414026784" name="Picture 2" descr="A graph with a number of objects&#10;&#10;Description automatically generated"/>
+            <wp:cNvGraphicFramePr>
+              <a:graphicFrameLocks xmlns:a="http://schemas.openxmlformats.org/drawingml/2006/main" noChangeAspect="1"/>
+            </wp:cNvGraphicFramePr>
+            <a:graphic xmlns:a="http://schemas.openxmlformats.org/drawingml/2006/main">
+              <a:graphicData uri="http://schemas.openxmlformats.org/drawingml/2006/picture">
+                <pic:pic xmlns:pic="http://schemas.openxmlformats.org/drawingml/2006/picture">
+                  <pic:nvPicPr>
+                    <pic:cNvPr id="414026784" name="Picture 2" descr="A graph with a number of objects&#10;&#10;Description automatically generated"/>
+                    <pic:cNvPicPr>
+                      <a:picLocks noChangeAspect="1" noChangeArrowheads="1"/>
+                    </pic:cNvPicPr>
+                  </pic:nvPicPr>
+                  <pic:blipFill>
+                    <a:blip r:embed="rId5">
+                      <a:extLst>
+                        <a:ext uri="{28A0092B-C50C-407E-A947-70E740481C1C}">
+                          <a14:useLocalDpi xmlns:a14="http://schemas.microsoft.com/office/drawing/2010/main" val="0"/>
+                        </a:ext>
+                      </a:extLst>
+                    </a:blip>
+                    <a:srcRect/>
+                    <a:stretch>
+                      <a:fillRect/>
+                    </a:stretch>
+                  </pic:blipFill>
+                  <pic:spPr bwMode="auto">
+                    <a:xfrm>
+                      <a:off x="0" y="0"/>
+                      <a:ext cx="5943600" cy="3971925"/>
+                    </a:xfrm>
+                    <a:prstGeom prst="rect">
+                      <a:avLst/>
+                    </a:prstGeom>
+                    <a:noFill/>
+                    <a:ln>
+                      <a:noFill/>
+                    </a:ln>
+                  </pic:spPr>
+                </pic:pic>
+              </a:graphicData>
+            </a:graphic>
+          </wp:inline>
+        </w:drawing>
       </w:r>
     </w:p>
     <w:p>
@@ -268,56 +481,174 @@
       <w:r>
         <w:rPr>
           <w:rFonts w:ascii="Times New Roman" w:hAnsi="Times New Roman" w:cs="Times New Roman"/>
-          <w:b/>
-        </w:rPr>
-        <w:t xml:space="preserve">Potential </w:t>
-      </w:r>
-      <w:r>
-        <w:rPr>
-          <w:rFonts w:ascii="Times New Roman" w:hAnsi="Times New Roman" w:cs="Times New Roman"/>
-          <w:b/>
-        </w:rPr>
-        <w:t>things to write about</w:t>
-      </w:r>
-      <w:r>
-        <w:rPr>
-          <w:rFonts w:ascii="Times New Roman" w:hAnsi="Times New Roman" w:cs="Times New Roman"/>
-        </w:rPr>
-        <w:t xml:space="preserve">: </w:t>
-      </w:r>
-      <w:r>
-        <w:rPr>
-          <w:rFonts w:ascii="Times New Roman" w:hAnsi="Times New Roman" w:cs="Times New Roman"/>
-        </w:rPr>
-        <w:t xml:space="preserve">Which processes used the most CPU/memory? Which processes used the least CPU/memory? </w:t>
-      </w:r>
-      <w:r>
-        <w:rPr>
-          <w:rFonts w:ascii="Times New Roman" w:hAnsi="Times New Roman" w:cs="Times New Roman"/>
-        </w:rPr>
-        <w:t>Did any processes have any interesting patterns in their CPU and/or memory utilization? Could you see a memory leak (memory use that only increased over time) in any of the processes?</w:t>
-      </w:r>
-    </w:p>
-    <w:p>
-      <w:pPr>
-        <w:rPr>
-          <w:rFonts w:ascii="Times New Roman" w:hAnsi="Times New Roman" w:cs="Times New Roman"/>
-        </w:rPr>
-      </w:pPr>
-    </w:p>
-    <w:p>
-      <w:pPr>
-        <w:jc w:val="center"/>
-        <w:rPr>
-          <w:rFonts w:ascii="Times New Roman" w:hAnsi="Times New Roman" w:cs="Times New Roman"/>
-          <w:b/>
-        </w:rPr>
-      </w:pPr>
-      <w:r>
-        <w:rPr>
-          <w:rFonts w:ascii="Times New Roman" w:hAnsi="Times New Roman" w:cs="Times New Roman"/>
-          <w:b/>
-        </w:rPr>
+        </w:rPr>
+        <w:t xml:space="preserve">This </w:t>
+      </w:r>
+      <w:r>
+        <w:rPr>
+          <w:rFonts w:ascii="Times New Roman" w:hAnsi="Times New Roman" w:cs="Times New Roman"/>
+        </w:rPr>
+        <w:t>plot</w:t>
+      </w:r>
+      <w:r>
+        <w:rPr>
+          <w:rFonts w:ascii="Times New Roman" w:hAnsi="Times New Roman" w:cs="Times New Roman"/>
+        </w:rPr>
+        <w:t xml:space="preserve"> shows that Application 5 utilizes the highest amount of memory with 9%, and Applications 1,2,3, and 4 do not utilize any memory. Application 6 comes close to using the most memory but stops at 7% after 15 minutes. Had this experiment gone on longer Application 6 would have most likely beaten out Application 5 as it demonstrates a memory leak, with it continually using more and more memory over time.</w:t>
+      </w:r>
+    </w:p>
+    <w:p>
+      <w:pPr>
+        <w:rPr>
+          <w:rFonts w:ascii="Times New Roman" w:hAnsi="Times New Roman" w:cs="Times New Roman"/>
+        </w:rPr>
+      </w:pPr>
+    </w:p>
+    <w:p>
+      <w:pPr>
+        <w:rPr>
+          <w:rFonts w:ascii="Times New Roman" w:hAnsi="Times New Roman" w:cs="Times New Roman"/>
+        </w:rPr>
+      </w:pPr>
+    </w:p>
+    <w:p>
+      <w:pPr>
+        <w:rPr>
+          <w:rFonts w:ascii="Times New Roman" w:hAnsi="Times New Roman" w:cs="Times New Roman"/>
+        </w:rPr>
+      </w:pPr>
+    </w:p>
+    <w:p>
+      <w:pPr>
+        <w:jc w:val="center"/>
+        <w:rPr>
+          <w:rFonts w:ascii="Times New Roman" w:hAnsi="Times New Roman" w:cs="Times New Roman"/>
+          <w:b/>
+        </w:rPr>
+      </w:pPr>
+    </w:p>
+    <w:p>
+      <w:pPr>
+        <w:jc w:val="center"/>
+        <w:rPr>
+          <w:rFonts w:ascii="Times New Roman" w:hAnsi="Times New Roman" w:cs="Times New Roman"/>
+          <w:b/>
+        </w:rPr>
+      </w:pPr>
+    </w:p>
+    <w:p>
+      <w:pPr>
+        <w:jc w:val="center"/>
+        <w:rPr>
+          <w:rFonts w:ascii="Times New Roman" w:hAnsi="Times New Roman" w:cs="Times New Roman"/>
+          <w:b/>
+        </w:rPr>
+      </w:pPr>
+    </w:p>
+    <w:p>
+      <w:pPr>
+        <w:jc w:val="center"/>
+        <w:rPr>
+          <w:rFonts w:ascii="Times New Roman" w:hAnsi="Times New Roman" w:cs="Times New Roman"/>
+          <w:b/>
+        </w:rPr>
+      </w:pPr>
+    </w:p>
+    <w:p>
+      <w:pPr>
+        <w:jc w:val="center"/>
+        <w:rPr>
+          <w:rFonts w:ascii="Times New Roman" w:hAnsi="Times New Roman" w:cs="Times New Roman"/>
+          <w:b/>
+        </w:rPr>
+      </w:pPr>
+    </w:p>
+    <w:p>
+      <w:pPr>
+        <w:jc w:val="center"/>
+        <w:rPr>
+          <w:rFonts w:ascii="Times New Roman" w:hAnsi="Times New Roman" w:cs="Times New Roman"/>
+          <w:b/>
+        </w:rPr>
+      </w:pPr>
+    </w:p>
+    <w:p>
+      <w:pPr>
+        <w:jc w:val="center"/>
+        <w:rPr>
+          <w:rFonts w:ascii="Times New Roman" w:hAnsi="Times New Roman" w:cs="Times New Roman"/>
+          <w:b/>
+        </w:rPr>
+      </w:pPr>
+    </w:p>
+    <w:p>
+      <w:pPr>
+        <w:jc w:val="center"/>
+        <w:rPr>
+          <w:rFonts w:ascii="Times New Roman" w:hAnsi="Times New Roman" w:cs="Times New Roman"/>
+          <w:b/>
+        </w:rPr>
+      </w:pPr>
+    </w:p>
+    <w:p>
+      <w:pPr>
+        <w:jc w:val="center"/>
+        <w:rPr>
+          <w:rFonts w:ascii="Times New Roman" w:hAnsi="Times New Roman" w:cs="Times New Roman"/>
+          <w:b/>
+        </w:rPr>
+      </w:pPr>
+    </w:p>
+    <w:p>
+      <w:pPr>
+        <w:jc w:val="center"/>
+        <w:rPr>
+          <w:rFonts w:ascii="Times New Roman" w:hAnsi="Times New Roman" w:cs="Times New Roman"/>
+          <w:b/>
+        </w:rPr>
+      </w:pPr>
+    </w:p>
+    <w:p>
+      <w:pPr>
+        <w:jc w:val="center"/>
+        <w:rPr>
+          <w:rFonts w:ascii="Times New Roman" w:hAnsi="Times New Roman" w:cs="Times New Roman"/>
+          <w:b/>
+        </w:rPr>
+      </w:pPr>
+    </w:p>
+    <w:p>
+      <w:pPr>
+        <w:jc w:val="center"/>
+        <w:rPr>
+          <w:rFonts w:ascii="Times New Roman" w:hAnsi="Times New Roman" w:cs="Times New Roman"/>
+          <w:b/>
+        </w:rPr>
+      </w:pPr>
+    </w:p>
+    <w:p>
+      <w:pPr>
+        <w:jc w:val="center"/>
+        <w:rPr>
+          <w:rFonts w:ascii="Times New Roman" w:hAnsi="Times New Roman" w:cs="Times New Roman"/>
+          <w:b/>
+        </w:rPr>
+      </w:pPr>
+    </w:p>
+    <w:p>
+      <w:pPr>
+        <w:jc w:val="center"/>
+        <w:rPr>
+          <w:rFonts w:ascii="Times New Roman" w:hAnsi="Times New Roman" w:cs="Times New Roman"/>
+          <w:b/>
+        </w:rPr>
+      </w:pPr>
+      <w:r>
+        <w:rPr>
+          <w:rFonts w:ascii="Times New Roman" w:hAnsi="Times New Roman" w:cs="Times New Roman"/>
+          <w:b/>
+        </w:rPr>
+        <w:lastRenderedPageBreak/>
         <w:t>System Level Metrics</w:t>
       </w:r>
     </w:p>
@@ -339,14 +670,47 @@
       </w:pPr>
       <w:r>
         <w:rPr>
-          <w:rFonts w:ascii="Times New Roman" w:hAnsi="Times New Roman" w:cs="Times New Roman"/>
-        </w:rPr>
-        <w:t>&lt;Insert Network Bandwidth Utilization plot here&gt;</w:t>
-      </w:r>
-    </w:p>
-    <w:p>
-      <w:pPr>
-        <w:jc w:val="center"/>
+          <w:noProof/>
+        </w:rPr>
+        <w:drawing>
+          <wp:inline distT="0" distB="0" distL="0" distR="0" wp14:anchorId="14AB2059" wp14:editId="7BED312D">
+            <wp:extent cx="5943600" cy="4126865"/>
+            <wp:effectExtent l="0" t="0" r="0" b="6985"/>
+            <wp:docPr id="2044946433" name="Picture 1" descr="A graph with blue and orange lines&#10;&#10;Description automatically generated"/>
+            <wp:cNvGraphicFramePr>
+              <a:graphicFrameLocks xmlns:a="http://schemas.openxmlformats.org/drawingml/2006/main" noChangeAspect="1"/>
+            </wp:cNvGraphicFramePr>
+            <a:graphic xmlns:a="http://schemas.openxmlformats.org/drawingml/2006/main">
+              <a:graphicData uri="http://schemas.openxmlformats.org/drawingml/2006/picture">
+                <pic:pic xmlns:pic="http://schemas.openxmlformats.org/drawingml/2006/picture">
+                  <pic:nvPicPr>
+                    <pic:cNvPr id="2044946433" name="Picture 1" descr="A graph with blue and orange lines&#10;&#10;Description automatically generated"/>
+                    <pic:cNvPicPr/>
+                  </pic:nvPicPr>
+                  <pic:blipFill>
+                    <a:blip r:embed="rId6"/>
+                    <a:stretch>
+                      <a:fillRect/>
+                    </a:stretch>
+                  </pic:blipFill>
+                  <pic:spPr>
+                    <a:xfrm>
+                      <a:off x="0" y="0"/>
+                      <a:ext cx="5943600" cy="4126865"/>
+                    </a:xfrm>
+                    <a:prstGeom prst="rect">
+                      <a:avLst/>
+                    </a:prstGeom>
+                  </pic:spPr>
+                </pic:pic>
+              </a:graphicData>
+            </a:graphic>
+          </wp:inline>
+        </w:drawing>
+      </w:r>
+    </w:p>
+    <w:p>
+      <w:pPr>
         <w:rPr>
           <w:rFonts w:ascii="Times New Roman" w:hAnsi="Times New Roman" w:cs="Times New Roman"/>
         </w:rPr>
@@ -374,16 +738,71 @@
     </w:p>
     <w:p>
       <w:pPr>
-        <w:jc w:val="center"/>
-        <w:rPr>
-          <w:rFonts w:ascii="Times New Roman" w:hAnsi="Times New Roman" w:cs="Times New Roman"/>
-        </w:rPr>
-      </w:pPr>
-      <w:r>
-        <w:rPr>
-          <w:rFonts w:ascii="Times New Roman" w:hAnsi="Times New Roman" w:cs="Times New Roman"/>
-        </w:rPr>
-        <w:t>&lt;Insert Hard Disk Access Rates plot here&gt;</w:t>
+        <w:ind w:firstLine="720"/>
+        <w:rPr>
+          <w:rFonts w:ascii="Times New Roman" w:hAnsi="Times New Roman" w:cs="Times New Roman"/>
+        </w:rPr>
+      </w:pPr>
+      <w:r>
+        <w:rPr>
+          <w:rFonts w:ascii="Times New Roman" w:hAnsi="Times New Roman" w:cs="Times New Roman"/>
+        </w:rPr>
+        <w:t>This plot shows that t</w:t>
+      </w:r>
+      <w:r>
+        <w:rPr>
+          <w:rFonts w:ascii="Times New Roman" w:hAnsi="Times New Roman" w:cs="Times New Roman"/>
+        </w:rPr>
+        <w:t>he TX data rates appear to be consistently lower than the RX data rates, suggesting that data is predominantly received rather than transmitted. Over time, both data rates show an increasing trend, indicating a rise in network activity. Additionally, there is a notable pattern in hard disk access rates and hard disk utilization; both appear to increase gradually, with occasional spikes, suggesting a correlation between network data rates and disk access, possibly due to data storage or caching operations.</w:t>
+      </w:r>
+    </w:p>
+    <w:p>
+      <w:pPr>
+        <w:jc w:val="center"/>
+        <w:rPr>
+          <w:rFonts w:ascii="Times New Roman" w:hAnsi="Times New Roman" w:cs="Times New Roman"/>
+        </w:rPr>
+      </w:pPr>
+      <w:r>
+        <w:rPr>
+          <w:noProof/>
+        </w:rPr>
+        <w:lastRenderedPageBreak/>
+        <w:drawing>
+          <wp:inline distT="0" distB="0" distL="0" distR="0" wp14:anchorId="74CF3C20" wp14:editId="2F30F511">
+            <wp:extent cx="5943600" cy="4153535"/>
+            <wp:effectExtent l="0" t="0" r="0" b="0"/>
+            <wp:docPr id="1350959334" name="Picture 1" descr="A graph with blue line&#10;&#10;Description automatically generated"/>
+            <wp:cNvGraphicFramePr>
+              <a:graphicFrameLocks xmlns:a="http://schemas.openxmlformats.org/drawingml/2006/main" noChangeAspect="1"/>
+            </wp:cNvGraphicFramePr>
+            <a:graphic xmlns:a="http://schemas.openxmlformats.org/drawingml/2006/main">
+              <a:graphicData uri="http://schemas.openxmlformats.org/drawingml/2006/picture">
+                <pic:pic xmlns:pic="http://schemas.openxmlformats.org/drawingml/2006/picture">
+                  <pic:nvPicPr>
+                    <pic:cNvPr id="1350959334" name="Picture 1" descr="A graph with blue line&#10;&#10;Description automatically generated"/>
+                    <pic:cNvPicPr/>
+                  </pic:nvPicPr>
+                  <pic:blipFill>
+                    <a:blip r:embed="rId7"/>
+                    <a:stretch>
+                      <a:fillRect/>
+                    </a:stretch>
+                  </pic:blipFill>
+                  <pic:spPr>
+                    <a:xfrm>
+                      <a:off x="0" y="0"/>
+                      <a:ext cx="5943600" cy="4153535"/>
+                    </a:xfrm>
+                    <a:prstGeom prst="rect">
+                      <a:avLst/>
+                    </a:prstGeom>
+                  </pic:spPr>
+                </pic:pic>
+              </a:graphicData>
+            </a:graphic>
+          </wp:inline>
+        </w:drawing>
       </w:r>
     </w:p>
     <w:p>
@@ -416,16 +835,79 @@
     </w:p>
     <w:p>
       <w:pPr>
-        <w:jc w:val="center"/>
-        <w:rPr>
-          <w:rFonts w:ascii="Times New Roman" w:hAnsi="Times New Roman" w:cs="Times New Roman"/>
-        </w:rPr>
-      </w:pPr>
-      <w:r>
-        <w:rPr>
-          <w:rFonts w:ascii="Times New Roman" w:hAnsi="Times New Roman" w:cs="Times New Roman"/>
-        </w:rPr>
-        <w:t>&lt;Insert Hard Disk Utilization plot here&gt;</w:t>
+        <w:ind w:firstLine="720"/>
+        <w:rPr>
+          <w:rFonts w:ascii="Times New Roman" w:hAnsi="Times New Roman" w:cs="Times New Roman"/>
+        </w:rPr>
+      </w:pPr>
+      <w:r>
+        <w:rPr>
+          <w:rFonts w:ascii="Times New Roman" w:hAnsi="Times New Roman" w:cs="Times New Roman"/>
+        </w:rPr>
+        <w:t xml:space="preserve">The hard disk access rates plot likely displays how the rates of accessing the hard disk change over time. It appears that there is a consistent upward trend in hard disk access rates, indicating a growing demand for data storage or retrieval operations over the observed </w:t>
+      </w:r>
+      <w:proofErr w:type="gramStart"/>
+      <w:r>
+        <w:rPr>
+          <w:rFonts w:ascii="Times New Roman" w:hAnsi="Times New Roman" w:cs="Times New Roman"/>
+        </w:rPr>
+        <w:t>time period</w:t>
+      </w:r>
+      <w:proofErr w:type="gramEnd"/>
+      <w:r>
+        <w:rPr>
+          <w:rFonts w:ascii="Times New Roman" w:hAnsi="Times New Roman" w:cs="Times New Roman"/>
+        </w:rPr>
+        <w:t>.</w:t>
+      </w:r>
+    </w:p>
+    <w:p>
+      <w:pPr>
+        <w:jc w:val="center"/>
+        <w:rPr>
+          <w:rFonts w:ascii="Times New Roman" w:hAnsi="Times New Roman" w:cs="Times New Roman"/>
+        </w:rPr>
+      </w:pPr>
+      <w:r>
+        <w:rPr>
+          <w:noProof/>
+        </w:rPr>
+        <w:lastRenderedPageBreak/>
+        <w:drawing>
+          <wp:inline distT="0" distB="0" distL="0" distR="0" wp14:anchorId="794902E5" wp14:editId="528073F4">
+            <wp:extent cx="5943600" cy="4207510"/>
+            <wp:effectExtent l="0" t="0" r="0" b="2540"/>
+            <wp:docPr id="1750121628" name="Picture 1" descr="A graph with a line going up&#10;&#10;Description automatically generated"/>
+            <wp:cNvGraphicFramePr>
+              <a:graphicFrameLocks xmlns:a="http://schemas.openxmlformats.org/drawingml/2006/main" noChangeAspect="1"/>
+            </wp:cNvGraphicFramePr>
+            <a:graphic xmlns:a="http://schemas.openxmlformats.org/drawingml/2006/main">
+              <a:graphicData uri="http://schemas.openxmlformats.org/drawingml/2006/picture">
+                <pic:pic xmlns:pic="http://schemas.openxmlformats.org/drawingml/2006/picture">
+                  <pic:nvPicPr>
+                    <pic:cNvPr id="1750121628" name="Picture 1" descr="A graph with a line going up&#10;&#10;Description automatically generated"/>
+                    <pic:cNvPicPr/>
+                  </pic:nvPicPr>
+                  <pic:blipFill>
+                    <a:blip r:embed="rId8"/>
+                    <a:stretch>
+                      <a:fillRect/>
+                    </a:stretch>
+                  </pic:blipFill>
+                  <pic:spPr>
+                    <a:xfrm>
+                      <a:off x="0" y="0"/>
+                      <a:ext cx="5943600" cy="4207510"/>
+                    </a:xfrm>
+                    <a:prstGeom prst="rect">
+                      <a:avLst/>
+                    </a:prstGeom>
+                  </pic:spPr>
+                </pic:pic>
+              </a:graphicData>
+            </a:graphic>
+          </wp:inline>
+        </w:drawing>
       </w:r>
     </w:p>
     <w:p>
@@ -465,21 +947,14 @@
       <w:r>
         <w:rPr>
           <w:rFonts w:ascii="Times New Roman" w:hAnsi="Times New Roman" w:cs="Times New Roman"/>
-          <w:b/>
-        </w:rPr>
-        <w:t>Potential things to write about</w:t>
-      </w:r>
-      <w:r>
-        <w:rPr>
-          <w:rFonts w:ascii="Times New Roman" w:hAnsi="Times New Roman" w:cs="Times New Roman"/>
-        </w:rPr>
-        <w:t xml:space="preserve">: </w:t>
-      </w:r>
-      <w:r>
-        <w:rPr>
-          <w:rFonts w:ascii="Times New Roman" w:hAnsi="Times New Roman" w:cs="Times New Roman"/>
-        </w:rPr>
-        <w:t xml:space="preserve">How similar (or not) were the transmit and receive data rates? Could you see any patterns in how the data rates changed over time? Were there any interesting patterns in the hard disk access rates or hard disk utilization? </w:t>
+        </w:rPr>
+        <w:t>The hard disk utilization plot illustrates a declining trend in hard disk capacity over time. This suggests that the hard disk is progressively filling up or experiencing reduced available capacity as the "Disk Capacity" value decreases.</w:t>
+      </w:r>
+      <w:r>
+        <w:rPr>
+          <w:rFonts w:ascii="Times New Roman" w:hAnsi="Times New Roman" w:cs="Times New Roman"/>
+        </w:rPr>
+        <w:t xml:space="preserve"> Near the end it spikes up due to the program ending freeing up Disk Capacity space.</w:t>
       </w:r>
     </w:p>
     <w:p>
@@ -590,6 +1065,75 @@
           <w:rFonts w:ascii="Times New Roman" w:hAnsi="Times New Roman" w:cs="Times New Roman"/>
         </w:rPr>
         <w:t>n this project.</w:t>
+      </w:r>
+    </w:p>
+    <w:p>
+      <w:pPr>
+        <w:rPr>
+          <w:rFonts w:ascii="Times New Roman" w:hAnsi="Times New Roman" w:cs="Times New Roman"/>
+        </w:rPr>
+      </w:pPr>
+    </w:p>
+    <w:p>
+      <w:pPr>
+        <w:rPr>
+          <w:rFonts w:ascii="Times New Roman" w:hAnsi="Times New Roman" w:cs="Times New Roman"/>
+        </w:rPr>
+      </w:pPr>
+      <w:r>
+        <w:rPr>
+          <w:rFonts w:ascii="Times New Roman" w:hAnsi="Times New Roman" w:cs="Times New Roman"/>
+        </w:rPr>
+        <w:tab/>
+        <w:t>The VM we used to be</w:t>
+      </w:r>
+      <w:r>
+        <w:rPr>
+          <w:rFonts w:ascii="Times New Roman" w:hAnsi="Times New Roman" w:cs="Times New Roman"/>
+        </w:rPr>
+        <w:t xml:space="preserve"> suitable for basic monitoring tasks, but it </w:t>
+      </w:r>
+      <w:r>
+        <w:rPr>
+          <w:rFonts w:ascii="Times New Roman" w:hAnsi="Times New Roman" w:cs="Times New Roman"/>
+        </w:rPr>
+        <w:t xml:space="preserve">did show how it is </w:t>
+      </w:r>
+      <w:r>
+        <w:rPr>
+          <w:rFonts w:ascii="Times New Roman" w:hAnsi="Times New Roman" w:cs="Times New Roman"/>
+        </w:rPr>
+        <w:t>not sufficient</w:t>
+      </w:r>
+      <w:r>
+        <w:rPr>
+          <w:rFonts w:ascii="Times New Roman" w:hAnsi="Times New Roman" w:cs="Times New Roman"/>
+        </w:rPr>
+        <w:t xml:space="preserve"> for handling a mix of application processes with higher resource demands. To accurately monitor and assess application performance, especially if the processes are resource-intensive</w:t>
+      </w:r>
+      <w:r>
+        <w:rPr>
+          <w:rFonts w:ascii="Times New Roman" w:hAnsi="Times New Roman" w:cs="Times New Roman"/>
+        </w:rPr>
+        <w:t xml:space="preserve">, we would need a VM with more CPU cores, </w:t>
+      </w:r>
+      <w:r>
+        <w:rPr>
+          <w:rFonts w:ascii="Times New Roman" w:hAnsi="Times New Roman" w:cs="Times New Roman"/>
+        </w:rPr>
+        <w:t>memory, network capacity, and disk</w:t>
+      </w:r>
+      <w:r>
+        <w:rPr>
+          <w:rFonts w:ascii="Times New Roman" w:hAnsi="Times New Roman" w:cs="Times New Roman"/>
+        </w:rPr>
+        <w:t xml:space="preserve">space. While working as a team on this project we learned and understood the difficulty and the importance of matching </w:t>
+      </w:r>
+      <w:r>
+        <w:rPr>
+          <w:rFonts w:ascii="Times New Roman" w:hAnsi="Times New Roman" w:cs="Times New Roman"/>
+        </w:rPr>
+        <w:t>VM resources to the specific requirements of the application mix and understanding how resource limitations can impact the accuracy of performance monitoring. It also highlights the need for scalability and resource allocation planning when dealing with diverse workloads.</w:t>
       </w:r>
     </w:p>
     <w:sectPr>
@@ -603,7 +1147,7 @@
 </file>
 
 <file path=word/styles.xml><?xml version="1.0" encoding="utf-8"?>
-<w:styles xmlns:mc="http://schemas.openxmlformats.org/markup-compatibility/2006" xmlns:r="http://schemas.openxmlformats.org/officeDocument/2006/relationships" xmlns:w="http://schemas.openxmlformats.org/wordprocessingml/2006/main" xmlns:w14="http://schemas.microsoft.com/office/word/2010/wordml" xmlns:w15="http://schemas.microsoft.com/office/word/2012/wordml" xmlns:w16cid="http://schemas.microsoft.com/office/word/2016/wordml/cid" xmlns:w16se="http://schemas.microsoft.com/office/word/2015/wordml/symex" mc:Ignorable="w14 w15 w16se w16cid">
+<w:styles xmlns:mc="http://schemas.openxmlformats.org/markup-compatibility/2006" xmlns:r="http://schemas.openxmlformats.org/officeDocument/2006/relationships" xmlns:w="http://schemas.openxmlformats.org/wordprocessingml/2006/main" xmlns:w14="http://schemas.microsoft.com/office/word/2010/wordml" xmlns:w15="http://schemas.microsoft.com/office/word/2012/wordml" xmlns:w16cex="http://schemas.microsoft.com/office/word/2018/wordml/cex" xmlns:w16cid="http://schemas.microsoft.com/office/word/2016/wordml/cid" xmlns:w16="http://schemas.microsoft.com/office/word/2018/wordml" xmlns:w16sdtdh="http://schemas.microsoft.com/office/word/2020/wordml/sdtdatahash" xmlns:w16se="http://schemas.microsoft.com/office/word/2015/wordml/symex" mc:Ignorable="w14 w15 w16se w16cid w16 w16cex w16sdtdh">
   <w:docDefaults>
     <w:rPrDefault>
       <w:rPr>
@@ -615,7 +1159,7 @@
     </w:rPrDefault>
     <w:pPrDefault/>
   </w:docDefaults>
-  <w:latentStyles w:defLockedState="0" w:defUIPriority="99" w:defSemiHidden="0" w:defUnhideWhenUsed="0" w:defQFormat="0" w:count="375">
+  <w:latentStyles w:defLockedState="0" w:defUIPriority="99" w:defSemiHidden="0" w:defUnhideWhenUsed="0" w:defQFormat="0" w:count="376">
     <w:lsdException w:name="Normal" w:uiPriority="0" w:qFormat="1"/>
     <w:lsdException w:name="heading 1" w:uiPriority="9" w:qFormat="1"/>
     <w:lsdException w:name="heading 2" w:semiHidden="1" w:uiPriority="9" w:unhideWhenUsed="1" w:qFormat="1"/>
@@ -989,6 +1533,7 @@
     <w:lsdException w:name="List Table 7 Colorful Accent 6" w:uiPriority="52"/>
     <w:lsdException w:name="Mention" w:semiHidden="1" w:unhideWhenUsed="1"/>
     <w:lsdException w:name="Smart Hyperlink" w:semiHidden="1" w:unhideWhenUsed="1"/>
+    <w:lsdException w:name="Smart Link" w:semiHidden="1" w:unhideWhenUsed="1"/>
   </w:latentStyles>
   <w:style w:type="paragraph" w:default="1" w:styleId="Normal">
     <w:name w:val="Normal"/>
@@ -997,7 +1542,6 @@
   <w:style w:type="character" w:default="1" w:styleId="DefaultParagraphFont">
     <w:name w:val="Default Paragraph Font"/>
     <w:uiPriority w:val="1"/>
-    <w:semiHidden/>
     <w:unhideWhenUsed/>
   </w:style>
   <w:style w:type="table" w:default="1" w:styleId="TableNormal">

</xml_diff>